<commit_message>
Updated screenshots of test cases
Updated screenshots of test cases and Uploaded  updated app.
</commit_message>
<xml_diff>
--- a/BakeryApp Document.docx
+++ b/BakeryApp Document.docx
@@ -58,8 +58,6 @@
           </wp:inline>
         </w:drawing>
       </w:r>
-      <w:bookmarkStart w:id="0" w:name="_GoBack"/>
-      <w:bookmarkEnd w:id="0"/>
     </w:p>
     <w:p/>
     <w:p>
@@ -246,21 +244,46 @@
     </w:p>
     <w:p/>
     <w:p/>
-    <w:p/>
-    <w:p>
-      <w:r>
-        <w:t>Structure:</w:t>
-      </w:r>
-    </w:p>
-    <w:p>
+    <w:p>
+      <w:pPr>
+        <w:rPr>
+          <w:color w:val="FF0000"/>
+          <w:sz w:val="24"/>
+        </w:rPr>
+      </w:pPr>
+    </w:p>
+    <w:p>
+      <w:pPr>
+        <w:rPr>
+          <w:b/>
+          <w:color w:val="FF0000"/>
+          <w:sz w:val="24"/>
+        </w:rPr>
+      </w:pPr>
+      <w:r>
+        <w:rPr>
+          <w:b/>
+          <w:color w:val="FF0000"/>
+          <w:sz w:val="24"/>
+          <w:highlight w:val="yellow"/>
+        </w:rPr>
+        <w:t>Test Cases:</w:t>
+      </w:r>
+    </w:p>
+    <w:p>
+      <w:pPr>
+        <w:rPr>
+          <w:b/>
+        </w:rPr>
+      </w:pPr>
       <w:r>
         <w:rPr>
           <w:noProof/>
         </w:rPr>
         <w:drawing>
-          <wp:inline distT="0" distB="0" distL="0" distR="0" wp14:anchorId="35BD9FFD" wp14:editId="60D2CDE2">
-            <wp:extent cx="5943600" cy="2508250"/>
-            <wp:effectExtent l="0" t="0" r="0" b="6350"/>
+          <wp:inline distT="0" distB="0" distL="0" distR="0" wp14:anchorId="578F2D74" wp14:editId="6F2E1422">
+            <wp:extent cx="5943600" cy="3400425"/>
+            <wp:effectExtent l="0" t="0" r="0" b="9525"/>
             <wp:docPr id="1" name="Picture 1"/>
             <wp:cNvGraphicFramePr>
               <a:graphicFrameLocks xmlns:a="http://schemas.openxmlformats.org/drawingml/2006/main" noChangeAspect="1"/>
@@ -281,7 +304,7 @@
                   <pic:spPr>
                     <a:xfrm>
                       <a:off x="0" y="0"/>
-                      <a:ext cx="5943600" cy="2508250"/>
+                      <a:ext cx="5943600" cy="3400425"/>
                     </a:xfrm>
                     <a:prstGeom prst="rect">
                       <a:avLst/>
@@ -293,6 +316,76 @@
           </wp:inline>
         </w:drawing>
       </w:r>
+    </w:p>
+    <w:p>
+      <w:pPr>
+        <w:rPr>
+          <w:b/>
+        </w:rPr>
+      </w:pPr>
+    </w:p>
+    <w:p>
+      <w:pPr>
+        <w:rPr>
+          <w:b/>
+        </w:rPr>
+      </w:pPr>
+      <w:r>
+        <w:rPr>
+          <w:b/>
+          <w:highlight w:val="yellow"/>
+        </w:rPr>
+        <w:t>Maven Test Output:</w:t>
+      </w:r>
+    </w:p>
+    <w:p>
+      <w:pPr>
+        <w:rPr>
+          <w:b/>
+        </w:rPr>
+      </w:pPr>
+      <w:bookmarkStart w:id="0" w:name="_GoBack"/>
+      <w:r>
+        <w:rPr>
+          <w:noProof/>
+        </w:rPr>
+        <w:drawing>
+          <wp:inline distT="0" distB="0" distL="0" distR="0" wp14:anchorId="56659B13" wp14:editId="290B1D35">
+            <wp:extent cx="5943600" cy="2591435"/>
+            <wp:effectExtent l="0" t="0" r="0" b="0"/>
+            <wp:docPr id="12" name="Picture 12"/>
+            <wp:cNvGraphicFramePr>
+              <a:graphicFrameLocks xmlns:a="http://schemas.openxmlformats.org/drawingml/2006/main" noChangeAspect="1"/>
+            </wp:cNvGraphicFramePr>
+            <a:graphic xmlns:a="http://schemas.openxmlformats.org/drawingml/2006/main">
+              <a:graphicData uri="http://schemas.openxmlformats.org/drawingml/2006/picture">
+                <pic:pic xmlns:pic="http://schemas.openxmlformats.org/drawingml/2006/picture">
+                  <pic:nvPicPr>
+                    <pic:cNvPr id="1" name=""/>
+                    <pic:cNvPicPr/>
+                  </pic:nvPicPr>
+                  <pic:blipFill>
+                    <a:blip r:embed="rId12"/>
+                    <a:stretch>
+                      <a:fillRect/>
+                    </a:stretch>
+                  </pic:blipFill>
+                  <pic:spPr>
+                    <a:xfrm>
+                      <a:off x="0" y="0"/>
+                      <a:ext cx="5943600" cy="2591435"/>
+                    </a:xfrm>
+                    <a:prstGeom prst="rect">
+                      <a:avLst/>
+                    </a:prstGeom>
+                  </pic:spPr>
+                </pic:pic>
+              </a:graphicData>
+            </a:graphic>
+          </wp:inline>
+        </w:drawing>
+      </w:r>
+      <w:bookmarkEnd w:id="0"/>
     </w:p>
     <w:sectPr>
       <w:pgSz w:w="12240" w:h="15840"/>
@@ -1044,7 +1137,7 @@
 </file>
 
 <file path=customXml/itemProps1.xml><?xml version="1.0" encoding="utf-8"?>
-<ds:datastoreItem xmlns:ds="http://schemas.openxmlformats.org/officeDocument/2006/customXml" ds:itemID="{516F59FC-F6E6-45D0-96F5-DFD8AF6DCCC1}">
+<ds:datastoreItem xmlns:ds="http://schemas.openxmlformats.org/officeDocument/2006/customXml" ds:itemID="{303117CD-FE86-466B-A83C-AC3C5BC79F3D}">
   <ds:schemaRefs>
     <ds:schemaRef ds:uri="http://schemas.openxmlformats.org/officeDocument/2006/bibliography"/>
   </ds:schemaRefs>

</xml_diff>